<commit_message>
Zeus binary files differ
</commit_message>
<xml_diff>
--- a/Documentation/Zeus.docx
+++ b/Documentation/Zeus.docx
@@ -17,21 +17,8 @@
       <w:pPr>
         <w:pStyle w:val="Untertitel"/>
       </w:pPr>
-      <w:proofErr w:type="spellStart"/>
-      <w:r>
-        <w:t>By</w:t>
-      </w:r>
-      <w:proofErr w:type="spellEnd"/>
-      <w:r>
-        <w:t xml:space="preserve"> </w:t>
-      </w:r>
-      <w:proofErr w:type="spellStart"/>
-      <w:r>
-        <w:t>Kaukassus</w:t>
-      </w:r>
-      <w:proofErr w:type="spellEnd"/>
-      <w:r>
-        <w:t xml:space="preserve"> &amp; H4b4sch</w:t>
+      <w:r>
+        <w:t>By Kaukassus &amp; H4b4sch</w:t>
       </w:r>
     </w:p>
     <w:sdt>
@@ -535,21 +522,7 @@
         <w:rPr>
           <w:lang w:val="en-US"/>
         </w:rPr>
-        <w:t xml:space="preserve">for example a </w:t>
-      </w:r>
-      <w:proofErr w:type="spellStart"/>
-      <w:r>
-        <w:rPr>
-          <w:lang w:val="en-US"/>
-        </w:rPr>
-        <w:t>mapboard</w:t>
-      </w:r>
-      <w:proofErr w:type="spellEnd"/>
-      <w:r>
-        <w:rPr>
-          <w:lang w:val="en-US"/>
-        </w:rPr>
-        <w:t>,</w:t>
+        <w:t>for example a mapboard,</w:t>
       </w:r>
       <w:r>
         <w:rPr>
@@ -615,7 +588,6 @@
         </w:rPr>
         <w:t xml:space="preserve">In a new update, I changed the way the buyable Object are determined. Now there’s the script </w:t>
       </w:r>
-      <w:proofErr w:type="spellStart"/>
       <w:r>
         <w:rPr>
           <w:i/>
@@ -623,7 +595,6 @@
         </w:rPr>
         <w:t>setBuyable.sqf</w:t>
       </w:r>
-      <w:proofErr w:type="spellEnd"/>
       <w:r>
         <w:rPr>
           <w:i/>
@@ -661,43 +632,13 @@
           <w:i/>
           <w:lang w:val="en-US"/>
         </w:rPr>
-        <w:t>Zeus\</w:t>
-      </w:r>
-      <w:proofErr w:type="spellStart"/>
-      <w:r>
-        <w:rPr>
-          <w:i/>
-          <w:lang w:val="en-US"/>
-        </w:rPr>
-        <w:t>setPrice.sqf</w:t>
-      </w:r>
-      <w:proofErr w:type="spellEnd"/>
-      <w:r>
-        <w:rPr>
-          <w:i/>
-          <w:lang w:val="en-US"/>
-        </w:rPr>
-        <w:t xml:space="preserve">. </w:t>
-      </w:r>
-      <w:r>
-        <w:rPr>
-          <w:lang w:val="en-US"/>
-        </w:rPr>
-        <w:t xml:space="preserve">The setting of which objects can be </w:t>
-      </w:r>
-      <w:proofErr w:type="spellStart"/>
-      <w:r>
-        <w:rPr>
-          <w:lang w:val="en-US"/>
-        </w:rPr>
-        <w:t>buyed</w:t>
-      </w:r>
-      <w:proofErr w:type="spellEnd"/>
-      <w:r>
-        <w:rPr>
-          <w:lang w:val="en-US"/>
-        </w:rPr>
-        <w:t xml:space="preserve"> and their price is made in an Event-Handler which is executed when the</w:t>
+        <w:t xml:space="preserve">Zeus\setPrice.sqf. </w:t>
+      </w:r>
+      <w:r>
+        <w:rPr>
+          <w:lang w:val="en-US"/>
+        </w:rPr>
+        <w:t>The setting of which objects can be buyed and their price is made in an Event-Handler which is executed when the</w:t>
       </w:r>
       <w:r>
         <w:rPr>
@@ -718,32 +659,15 @@
         <w:br/>
         <w:t xml:space="preserve">More Information on that: </w:t>
       </w:r>
-      <w:r>
-        <w:fldChar w:fldCharType="begin"/>
-      </w:r>
-      <w:r>
-        <w:rPr>
-          <w:lang w:val="fr-CH"/>
-        </w:rPr>
-        <w:instrText xml:space="preserve"> HYPERLINK "https://community.bistudio.com/wiki/Curator" \l "Assigning" </w:instrText>
-      </w:r>
-      <w:r>
-        <w:fldChar w:fldCharType="separate"/>
-      </w:r>
-      <w:r>
-        <w:rPr>
-          <w:rStyle w:val="Hyperlink"/>
-          <w:lang w:val="en-US"/>
-        </w:rPr>
-        <w:t>https://community.bistudio.com/wiki/Curator#Assigning</w:t>
-      </w:r>
-      <w:r>
-        <w:rPr>
-          <w:rStyle w:val="Hyperlink"/>
-          <w:lang w:val="en-US"/>
-        </w:rPr>
-        <w:fldChar w:fldCharType="end"/>
-      </w:r>
+      <w:hyperlink r:id="rId5" w:anchor="Assigning" w:history="1">
+        <w:r>
+          <w:rPr>
+            <w:rStyle w:val="Hyperlink"/>
+            <w:lang w:val="en-US"/>
+          </w:rPr>
+          <w:t>https://community.bistudio.com/wiki/Curator#Assigning</w:t>
+        </w:r>
+      </w:hyperlink>
     </w:p>
     <w:p>
       <w:pPr>
@@ -751,8 +675,6 @@
           <w:lang w:val="en-US"/>
         </w:rPr>
       </w:pPr>
-      <w:bookmarkStart w:id="3" w:name="_GoBack"/>
-      <w:bookmarkEnd w:id="3"/>
       <w:r>
         <w:rPr>
           <w:lang w:val="en-US"/>
@@ -767,20 +689,136 @@
           <w:lang w:val="en-US"/>
         </w:rPr>
       </w:pPr>
-      <w:bookmarkStart w:id="4" w:name="_Toc385781859"/>
+      <w:bookmarkStart w:id="3" w:name="_Toc385781859"/>
       <w:r>
         <w:rPr>
           <w:lang w:val="en-US"/>
         </w:rPr>
         <w:lastRenderedPageBreak/>
         <w:t>Command Points Synchronization</w:t>
+      </w:r>
+      <w:bookmarkEnd w:id="3"/>
+    </w:p>
+    <w:p>
+      <w:pPr>
+        <w:rPr>
+          <w:b/>
+          <w:lang w:val="en-US"/>
+        </w:rPr>
+      </w:pPr>
+      <w:r>
+        <w:rPr>
+          <w:lang w:val="en-US"/>
+        </w:rPr>
+        <w:t>Pretty much the most complicated part. Mainly, the Command Points are the central resource and every Zeus gets synchronized to them. However of course changes on the Zeus resources must be synchronized back to the command p</w:t>
+      </w:r>
+      <w:r>
+        <w:rPr>
+          <w:lang w:val="en-US"/>
+        </w:rPr>
+        <w:t>oints.</w:t>
+      </w:r>
+      <w:r>
+        <w:rPr>
+          <w:lang w:val="en-US"/>
+        </w:rPr>
+        <w:t xml:space="preserve"> This is done in </w:t>
+      </w:r>
+      <w:r>
+        <w:rPr>
+          <w:i/>
+          <w:lang w:val="en-US"/>
+        </w:rPr>
+        <w:t>Zeus\commandPointsToZeus.sqf</w:t>
+      </w:r>
+      <w:r>
+        <w:rPr>
+          <w:lang w:val="en-US"/>
+        </w:rPr>
+        <w:br/>
+      </w:r>
+      <w:r>
+        <w:rPr>
+          <w:lang w:val="en-US"/>
+        </w:rPr>
+        <w:t>Actually, in every Cycle (each second), I firstly look up if there are changes on the resource of each Zeus. For that I saved the resource value per Zeus in an array in the cycle before. If there happened a change, the Command Points change their v</w:t>
+      </w:r>
+      <w:r>
+        <w:rPr>
+          <w:lang w:val="en-US"/>
+        </w:rPr>
+        <w:t>alue respective to the difference.</w:t>
+      </w:r>
+      <w:r>
+        <w:rPr>
+          <w:lang w:val="en-US"/>
+        </w:rPr>
+        <w:t xml:space="preserve"> The Zeus Points, at least at this point, stay the same.</w:t>
+      </w:r>
+      <w:r>
+        <w:rPr>
+          <w:lang w:val="en-US"/>
+        </w:rPr>
+        <w:br/>
+        <w:t xml:space="preserve">But, after I changed the </w:t>
+      </w:r>
+      <w:r>
+        <w:rPr>
+          <w:lang w:val="en-US"/>
+        </w:rPr>
+        <w:t>Command Points</w:t>
+      </w:r>
+      <w:r>
+        <w:rPr>
+          <w:lang w:val="en-US"/>
+        </w:rPr>
+        <w:t xml:space="preserve"> by every Zeus, every Zeus is synchronized to it. Here I do not change the Zeus resources respective to the difference, but first set them to zero and then just fully add the </w:t>
+      </w:r>
+      <w:r>
+        <w:rPr>
+          <w:lang w:val="en-US"/>
+        </w:rPr>
+        <w:t>Command Points</w:t>
+      </w:r>
+      <w:r>
+        <w:rPr>
+          <w:lang w:val="en-US"/>
+        </w:rPr>
+        <w:t xml:space="preserve"> value.</w:t>
+      </w:r>
+      <w:r>
+        <w:rPr>
+          <w:lang w:val="en-US"/>
+        </w:rPr>
+        <w:t xml:space="preserve"> </w:t>
+      </w:r>
+      <w:r>
+        <w:rPr>
+          <w:b/>
+          <w:lang w:val="en-US"/>
+        </w:rPr>
+        <w:t>At the moment Zeus Points can only be added, but not set to a value.</w:t>
+      </w:r>
+    </w:p>
+    <w:p>
+      <w:pPr>
+        <w:pStyle w:val="berschrift3"/>
+        <w:rPr>
+          <w:lang w:val="en-US"/>
+        </w:rPr>
+      </w:pPr>
+      <w:bookmarkStart w:id="4" w:name="_Toc385781860"/>
+      <w:r>
+        <w:rPr>
+          <w:lang w:val="en-US"/>
+        </w:rPr>
+        <w:t>Zones</w:t>
       </w:r>
       <w:bookmarkEnd w:id="4"/>
     </w:p>
     <w:p>
       <w:pPr>
         <w:rPr>
-          <w:b/>
           <w:lang w:val="en-US"/>
         </w:rPr>
       </w:pPr>
@@ -788,211 +826,69 @@
         <w:rPr>
           <w:lang w:val="en-US"/>
         </w:rPr>
-        <w:t>Pretty much the most complicated part. Mainly, the Command Points are the central resource and every Zeus gets synchronized to them. However of course changes on the Zeus resources must be synchronized back to the command p</w:t>
-      </w:r>
-      <w:r>
-        <w:rPr>
-          <w:lang w:val="en-US"/>
-        </w:rPr>
-        <w:t>oints.</w:t>
-      </w:r>
-      <w:r>
-        <w:rPr>
-          <w:lang w:val="en-US"/>
-        </w:rPr>
-        <w:t xml:space="preserve"> This is done in </w:t>
+        <w:t xml:space="preserve">The Zeus shouldn’t be able to build objects everywhere. Because of that there are zones, which are always a circle. </w:t>
+      </w:r>
+      <w:r>
+        <w:rPr>
+          <w:lang w:val="en-US"/>
+        </w:rPr>
+        <w:t xml:space="preserve">Around the HQ there’s a circle with a radiant of 100 meters. This is set directly in </w:t>
       </w:r>
       <w:r>
         <w:rPr>
           <w:i/>
           <w:lang w:val="en-US"/>
         </w:rPr>
+        <w:t>init.sqf</w:t>
+      </w:r>
+      <w:r>
+        <w:rPr>
+          <w:lang w:val="en-US"/>
+        </w:rPr>
+        <w:t xml:space="preserve">. For the FOBs, there’s a script </w:t>
+      </w:r>
+      <w:r>
+        <w:rPr>
+          <w:i/>
+          <w:lang w:val="en-US"/>
+        </w:rPr>
         <w:t>Zeus\</w:t>
       </w:r>
-      <w:proofErr w:type="spellStart"/>
       <w:r>
         <w:rPr>
           <w:i/>
           <w:lang w:val="en-US"/>
         </w:rPr>
-        <w:t>commandPointsToZeus.sqf</w:t>
-      </w:r>
-      <w:proofErr w:type="spellEnd"/>
-      <w:r>
-        <w:rPr>
+        <w:t>zones_fob.sqf.</w:t>
+      </w:r>
+      <w:r>
+        <w:rPr>
+          <w:i/>
           <w:lang w:val="en-US"/>
         </w:rPr>
         <w:br/>
       </w:r>
-      <w:proofErr w:type="gramStart"/>
-      <w:r>
-        <w:rPr>
-          <w:lang w:val="en-US"/>
-        </w:rPr>
-        <w:t>Actually</w:t>
-      </w:r>
-      <w:proofErr w:type="gramEnd"/>
-      <w:r>
-        <w:rPr>
-          <w:lang w:val="en-US"/>
-        </w:rPr>
-        <w:t>, in every Cycle (each second), I firstly look up if there are changes on the resource of each Zeus. For that I saved the resource value per Zeus in an array in the cycle before. If there happened a change, the Command Points change their v</w:t>
-      </w:r>
-      <w:r>
-        <w:rPr>
-          <w:lang w:val="en-US"/>
-        </w:rPr>
-        <w:t>alue respective to the difference.</w:t>
-      </w:r>
-      <w:r>
-        <w:rPr>
-          <w:lang w:val="en-US"/>
-        </w:rPr>
-        <w:t xml:space="preserve"> The Zeus Points, at least at this point, stay the same.</w:t>
+      <w:r>
+        <w:rPr>
+          <w:lang w:val="en-US"/>
+        </w:rPr>
+        <w:t>I just go through each entry in a global array of FOBs (this already existed) and add an editing area with a radiant of 50 meters. Because the Zones have an ID, I made a variable which starts by 1 every cycle and counts ab with every FOB. If the FOB already exists the respective Zone gets changed. Because it has the same position and radiant it will not actually change (of course).</w:t>
       </w:r>
       <w:r>
         <w:rPr>
           <w:lang w:val="en-US"/>
         </w:rPr>
         <w:br/>
-        <w:t xml:space="preserve">But, after I changed the </w:t>
-      </w:r>
-      <w:r>
-        <w:rPr>
-          <w:lang w:val="en-US"/>
-        </w:rPr>
-        <w:t>Command Points</w:t>
-      </w:r>
-      <w:r>
-        <w:rPr>
-          <w:lang w:val="en-US"/>
-        </w:rPr>
-        <w:t xml:space="preserve"> by every Zeus, every Zeus is synchronized to it. Here I do not change the Zeus resources respective to the difference, but first set them to zero and then just fully add the </w:t>
-      </w:r>
-      <w:r>
-        <w:rPr>
-          <w:lang w:val="en-US"/>
-        </w:rPr>
-        <w:t>Command Points</w:t>
-      </w:r>
-      <w:r>
-        <w:rPr>
-          <w:lang w:val="en-US"/>
-        </w:rPr>
-        <w:t xml:space="preserve"> value.</w:t>
-      </w:r>
-      <w:r>
-        <w:rPr>
-          <w:lang w:val="en-US"/>
-        </w:rPr>
-        <w:t xml:space="preserve"> </w:t>
-      </w:r>
-      <w:r>
-        <w:rPr>
-          <w:b/>
-          <w:lang w:val="en-US"/>
-        </w:rPr>
-        <w:t>At the moment Zeus Points can only be added, but not set to a value.</w:t>
-      </w:r>
-    </w:p>
-    <w:p>
-      <w:pPr>
-        <w:pStyle w:val="berschrift3"/>
-        <w:rPr>
-          <w:lang w:val="en-US"/>
-        </w:rPr>
-      </w:pPr>
-      <w:bookmarkStart w:id="5" w:name="_Toc385781860"/>
-      <w:r>
-        <w:rPr>
-          <w:lang w:val="en-US"/>
-        </w:rPr>
-        <w:t>Zones</w:t>
-      </w:r>
+        <w:t>Also there’</w:t>
+      </w:r>
+      <w:r>
+        <w:rPr>
+          <w:lang w:val="en-US"/>
+        </w:rPr>
+        <w:t>s a small zone around the MHQ.</w:t>
+      </w:r>
+      <w:bookmarkStart w:id="5" w:name="_GoBack"/>
       <w:bookmarkEnd w:id="5"/>
-    </w:p>
-    <w:p>
-      <w:pPr>
-        <w:rPr>
-          <w:lang w:val="en-US"/>
-        </w:rPr>
-      </w:pPr>
-      <w:r>
-        <w:rPr>
-          <w:lang w:val="en-US"/>
-        </w:rPr>
-        <w:t xml:space="preserve">The Zeus shouldn’t be able to build objects everywhere. Because of that there are zones, which are always a circle. </w:t>
-      </w:r>
-      <w:r>
-        <w:rPr>
-          <w:lang w:val="en-US"/>
-        </w:rPr>
-        <w:t xml:space="preserve">Around the HQ there’s a circle with a radiant of 100 meters. This is set directly in </w:t>
-      </w:r>
-      <w:proofErr w:type="spellStart"/>
-      <w:r>
-        <w:rPr>
-          <w:i/>
-          <w:lang w:val="en-US"/>
-        </w:rPr>
-        <w:t>init.sqf</w:t>
-      </w:r>
-      <w:proofErr w:type="spellEnd"/>
-      <w:r>
-        <w:rPr>
-          <w:lang w:val="en-US"/>
-        </w:rPr>
-        <w:t xml:space="preserve">. For the FOBs, there’s a script </w:t>
-      </w:r>
-      <w:r>
-        <w:rPr>
-          <w:i/>
-          <w:lang w:val="en-US"/>
-        </w:rPr>
-        <w:t>Zeus\</w:t>
-      </w:r>
-      <w:proofErr w:type="spellStart"/>
-      <w:r>
-        <w:rPr>
-          <w:i/>
-          <w:lang w:val="en-US"/>
-        </w:rPr>
-        <w:t>zones_fob.sqf</w:t>
-      </w:r>
-      <w:proofErr w:type="spellEnd"/>
-      <w:r>
-        <w:rPr>
-          <w:i/>
-          <w:lang w:val="en-US"/>
-        </w:rPr>
-        <w:t>.</w:t>
-      </w:r>
-      <w:r>
-        <w:rPr>
-          <w:i/>
-          <w:lang w:val="en-US"/>
-        </w:rPr>
-        <w:br/>
-      </w:r>
-      <w:r>
-        <w:rPr>
-          <w:lang w:val="en-US"/>
-        </w:rPr>
-        <w:t>I just go through each entry in a global array of FOBs (this already existed) and add an editing area with a radiant of 50 meters. Because the Zones have an ID, I made a variable which starts by 1 every cycle and counts ab with every FOB. If the FOB already exists the respective Zone gets changed. Because it has the same position and radiant it will not actually change (of course).</w:t>
-      </w:r>
-      <w:r>
-        <w:rPr>
-          <w:lang w:val="en-US"/>
-        </w:rPr>
-        <w:t xml:space="preserve"> </w:t>
-      </w:r>
-      <w:r>
-        <w:rPr>
-          <w:b/>
-          <w:lang w:val="en-US"/>
-        </w:rPr>
-        <w:t>This gets done only each 5 seconds!</w:t>
-      </w:r>
     </w:p>
     <w:sectPr>
       <w:pgSz w:w="11906" w:h="16838"/>
@@ -2334,7 +2230,7 @@
 </file>
 
 <file path=customXml/itemProps1.xml><?xml version="1.0" encoding="utf-8"?>
-<ds:datastoreItem xmlns:ds="http://schemas.openxmlformats.org/officeDocument/2006/customXml" ds:itemID="{5412CDE3-24F3-4F78-97ED-6BAA4745720F}">
+<ds:datastoreItem xmlns:ds="http://schemas.openxmlformats.org/officeDocument/2006/customXml" ds:itemID="{4A68685E-B3AF-4BA8-AC8E-23A8FF77E20B}">
   <ds:schemaRefs>
     <ds:schemaRef ds:uri="http://schemas.openxmlformats.org/officeDocument/2006/bibliography"/>
   </ds:schemaRefs>

</xml_diff>